<commit_message>
12. Bilerako akta eguneratu
</commit_message>
<xml_diff>
--- a/Barne Informazioa/Barne Kudeaketa/Bilera Aktak/2021-03-25.docx
+++ b/Barne Informazioa/Barne Kudeaketa/Bilera Aktak/2021-03-25.docx
@@ -104,8 +104,36 @@
           <w:sz w:val="24"/>
           <w:szCs w:val="24"/>
         </w:rPr>
-        <w:t>Lekua: BlackBoard Collaborate</w:t>
-      </w:r>
+        <w:t xml:space="preserve">Lekua: </w:t>
+      </w:r>
+      <w:proofErr w:type="spellStart"/>
+      <w:r>
+        <w:rPr>
+          <w:b/>
+          <w:sz w:val="24"/>
+          <w:szCs w:val="24"/>
+        </w:rPr>
+        <w:t>BlackBoard</w:t>
+      </w:r>
+      <w:proofErr w:type="spellEnd"/>
+      <w:r>
+        <w:rPr>
+          <w:b/>
+          <w:sz w:val="24"/>
+          <w:szCs w:val="24"/>
+        </w:rPr>
+        <w:t xml:space="preserve"> </w:t>
+      </w:r>
+      <w:proofErr w:type="spellStart"/>
+      <w:r>
+        <w:rPr>
+          <w:b/>
+          <w:sz w:val="24"/>
+          <w:szCs w:val="24"/>
+        </w:rPr>
+        <w:t>Collaborate</w:t>
+      </w:r>
+      <w:proofErr w:type="spellEnd"/>
     </w:p>
     <w:p>
       <w:pPr>
@@ -486,8 +514,13 @@
         <w:spacing w:line="240" w:lineRule="auto"/>
         <w:jc w:val="both"/>
       </w:pPr>
-      <w:r>
-        <w:t>OpenUp ereduaren egoera</w:t>
+      <w:proofErr w:type="spellStart"/>
+      <w:r>
+        <w:t>OpenUp</w:t>
+      </w:r>
+      <w:proofErr w:type="spellEnd"/>
+      <w:r>
+        <w:t xml:space="preserve"> ereduaren egoera</w:t>
       </w:r>
     </w:p>
     <w:p>
@@ -522,8 +555,13 @@
         <w:spacing w:line="240" w:lineRule="auto"/>
         <w:jc w:val="both"/>
       </w:pPr>
-      <w:r>
-        <w:t>Drupal inplementazio ideiak</w:t>
+      <w:proofErr w:type="spellStart"/>
+      <w:r>
+        <w:t>Drupal</w:t>
+      </w:r>
+      <w:proofErr w:type="spellEnd"/>
+      <w:r>
+        <w:t xml:space="preserve"> inplementazio ideiak</w:t>
       </w:r>
     </w:p>
     <w:p>
@@ -594,8 +632,80 @@
         <w:spacing w:line="240" w:lineRule="auto"/>
         <w:jc w:val="both"/>
       </w:pPr>
-      <w:r>
-        <w:t>OpenUp eredua bakarrik izan ordez, EPF practices liburutegi osoa gehitu dut. Horrela, ziurtatzen da XSLT eraldaketak balioko duela liburutegiko elementu guztietarako. Gainera, metedologia bat gehiago dago liburutegian, Agile Business Rules Development. Bi metodologia izanik, ziurtatu ahalko dugu datu-baseak balio duela hainbat metodologiaren informazioa banatuta gordetzeko. Hala ere, honek arazoak ere ekartzen ditu, ABRD metodologiaren prozesuak ez baitu jarraitzen OpenUpen egitura bera. Prozesu batzuetan iterazioak edo jarduerak falta dira, eta zuzenean atazak agertzen dira.</w:t>
+      <w:proofErr w:type="spellStart"/>
+      <w:r>
+        <w:t>OpenUp</w:t>
+      </w:r>
+      <w:proofErr w:type="spellEnd"/>
+      <w:r>
+        <w:t xml:space="preserve"> eredua bakarrik izan ordez, EPF </w:t>
+      </w:r>
+      <w:proofErr w:type="spellStart"/>
+      <w:r>
+        <w:t>practices</w:t>
+      </w:r>
+      <w:proofErr w:type="spellEnd"/>
+      <w:r>
+        <w:t xml:space="preserve"> liburutegi osoa gehitu dut. Horrela, ziurtatzen da XSLT eraldaketak balioko duela liburutegiko elementu guztietarako. Gainera, </w:t>
+      </w:r>
+      <w:proofErr w:type="spellStart"/>
+      <w:r>
+        <w:t>metedologia</w:t>
+      </w:r>
+      <w:proofErr w:type="spellEnd"/>
+      <w:r>
+        <w:t xml:space="preserve"> bat gehiago dago liburutegian, </w:t>
+      </w:r>
+      <w:proofErr w:type="spellStart"/>
+      <w:r>
+        <w:t>Agile</w:t>
+      </w:r>
+      <w:proofErr w:type="spellEnd"/>
+      <w:r>
+        <w:t xml:space="preserve"> </w:t>
+      </w:r>
+      <w:proofErr w:type="spellStart"/>
+      <w:r>
+        <w:t>Business</w:t>
+      </w:r>
+      <w:proofErr w:type="spellEnd"/>
+      <w:r>
+        <w:t xml:space="preserve"> </w:t>
+      </w:r>
+      <w:proofErr w:type="spellStart"/>
+      <w:r>
+        <w:t>Rules</w:t>
+      </w:r>
+      <w:proofErr w:type="spellEnd"/>
+      <w:r>
+        <w:t xml:space="preserve"> </w:t>
+      </w:r>
+      <w:proofErr w:type="spellStart"/>
+      <w:r>
+        <w:t>Development</w:t>
+      </w:r>
+      <w:proofErr w:type="spellEnd"/>
+      <w:r>
+        <w:t xml:space="preserve">. Bi metodologia izanik, ziurtatu ahalko dugu datu-baseak balio duela hainbat metodologiaren informazioa banatuta gordetzeko. Hala ere, honek arazoak ere ekartzen ditu, ABRD metodologiaren prozesuak ez baitu jarraitzen </w:t>
+      </w:r>
+      <w:proofErr w:type="spellStart"/>
+      <w:r>
+        <w:t>OpenUpen</w:t>
+      </w:r>
+      <w:proofErr w:type="spellEnd"/>
+      <w:r>
+        <w:t xml:space="preserve"> egitura bera. Prozesu batzuetan iterazioak edo jarduerak falta dira, eta zuzenean atazak agertzen dira.</w:t>
+      </w:r>
+      <w:r>
+        <w:t xml:space="preserve"> Juanmak esan dit ideia ona izan dela bi metodologia edukitzea. Hala ere, </w:t>
+      </w:r>
+      <w:proofErr w:type="spellStart"/>
+      <w:r>
+        <w:t>OpenUp</w:t>
+      </w:r>
+      <w:proofErr w:type="spellEnd"/>
+      <w:r>
+        <w:t xml:space="preserve"> metodologiari lehentasuna emango diogu.</w:t>
       </w:r>
     </w:p>
     <w:p>
@@ -629,11 +739,27 @@
       <w:r>
         <w:t xml:space="preserve">. </w:t>
       </w:r>
-      <w:r>
-        <w:t>Xtend erabiliz INSERT pila bat sortu ditut. Oraindik ez dago osatuta, elementu batzuk errepikatuta daude eta beste batzuk falta dira. Errepikatutako elementuek erroreak ematen dituzte datu basean identifikatzailearengatik. Elementuen arteko erreferentzia ematen duena baino zailagoa da. Adibidez, atazetatik rolak lortzea ez da hain sinplea.</w:t>
-      </w:r>
-      <w:r>
-        <w:t xml:space="preserve"> Erreferentziak egiterakoan guid ordez izenak erabili daitezke.</w:t>
+      <w:proofErr w:type="spellStart"/>
+      <w:r>
+        <w:t>Xtend</w:t>
+      </w:r>
+      <w:proofErr w:type="spellEnd"/>
+      <w:r>
+        <w:t xml:space="preserve"> erabiliz INSERT pila bat sortu ditut. Oraindik ez dago osatuta, elementu batzuk errepikatuta daude eta beste batzuk falta dira. Errepikatutako elementuek erroreak ematen dituzte datu basean identifikatzailearengatik. Elementuen arteko erreferentzia ematen duena baino zailagoa da. Adibidez, atazetatik rolak lortzea ez da hain sinplea.</w:t>
+      </w:r>
+      <w:r>
+        <w:t xml:space="preserve"> Erreferentziak egiterakoan </w:t>
+      </w:r>
+      <w:proofErr w:type="spellStart"/>
+      <w:r>
+        <w:t>guid</w:t>
+      </w:r>
+      <w:proofErr w:type="spellEnd"/>
+      <w:r>
+        <w:t xml:space="preserve"> ordez izenak erabili daitezke.</w:t>
+      </w:r>
+      <w:r>
+        <w:t xml:space="preserve"> Horrek datu-baseko erreferentziak argitzen ditu baina arazoak ere sor ditzake errepikapenak badaude.</w:t>
       </w:r>
     </w:p>
     <w:p>
@@ -654,14 +780,28 @@
         <w:spacing w:line="240" w:lineRule="auto"/>
         <w:jc w:val="both"/>
       </w:pPr>
-      <w:r>
-        <w:t>Drupal inplementazioaren inguruan</w:t>
+      <w:proofErr w:type="spellStart"/>
+      <w:r>
+        <w:t>Drupal</w:t>
+      </w:r>
+      <w:proofErr w:type="spellEnd"/>
+      <w:r>
+        <w:t xml:space="preserve"> inplementazioaren inguruan</w:t>
       </w:r>
       <w:r>
         <w:t xml:space="preserve"> izan</w:t>
       </w:r>
       <w:r>
-        <w:t xml:space="preserve"> ditudan ideiak:</w:t>
+        <w:t xml:space="preserve"> ditu</w:t>
+      </w:r>
+      <w:r>
+        <w:t>dan</w:t>
+      </w:r>
+      <w:r>
+        <w:t xml:space="preserve"> ideiak</w:t>
+      </w:r>
+      <w:r>
+        <w:t>. Juanmari ondo iruditu zaizkio.</w:t>
       </w:r>
     </w:p>
     <w:p>
@@ -675,8 +815,13 @@
         <w:spacing w:line="240" w:lineRule="auto"/>
         <w:jc w:val="both"/>
       </w:pPr>
-      <w:r>
-        <w:t>Drupalen metodologi</w:t>
+      <w:proofErr w:type="spellStart"/>
+      <w:r>
+        <w:t>Drupalen</w:t>
+      </w:r>
+      <w:proofErr w:type="spellEnd"/>
+      <w:r>
+        <w:t xml:space="preserve"> metodologi</w:t>
       </w:r>
       <w:r>
         <w:t>en</w:t>
@@ -705,8 +850,29 @@
         <w:spacing w:line="240" w:lineRule="auto"/>
         <w:jc w:val="both"/>
       </w:pPr>
-      <w:r>
-        <w:t>Drupal docx eta pdf dokumentuak igo testu ordez</w:t>
+      <w:proofErr w:type="spellStart"/>
+      <w:r>
+        <w:t>Drupal</w:t>
+      </w:r>
+      <w:proofErr w:type="spellEnd"/>
+      <w:r>
+        <w:t xml:space="preserve"> </w:t>
+      </w:r>
+      <w:proofErr w:type="spellStart"/>
+      <w:r>
+        <w:t>docx</w:t>
+      </w:r>
+      <w:proofErr w:type="spellEnd"/>
+      <w:r>
+        <w:t xml:space="preserve"> eta </w:t>
+      </w:r>
+      <w:proofErr w:type="spellStart"/>
+      <w:r>
+        <w:t>pdf</w:t>
+      </w:r>
+      <w:proofErr w:type="spellEnd"/>
+      <w:r>
+        <w:t xml:space="preserve"> dokumentuak igo testu ordez</w:t>
       </w:r>
       <w:r>
         <w:t>.</w:t>
@@ -723,8 +889,16 @@
         <w:spacing w:line="240" w:lineRule="auto"/>
         <w:jc w:val="both"/>
       </w:pPr>
-      <w:r>
-        <w:t>Drupal dokumentuekin proiektuaren webgunea eraiki</w:t>
+      <w:proofErr w:type="spellStart"/>
+      <w:r>
+        <w:t>Drupal</w:t>
+      </w:r>
+      <w:r>
+        <w:t>en</w:t>
+      </w:r>
+      <w:proofErr w:type="spellEnd"/>
+      <w:r>
+        <w:t xml:space="preserve"> proiektuaren webgunea eraiki</w:t>
       </w:r>
       <w:r>
         <w:t xml:space="preserve"> igotako dokumentuekin.</w:t>
@@ -742,28 +916,31 @@
         <w:jc w:val="both"/>
       </w:pPr>
       <w:r>
-        <w:t>Sql kontsultak egin daitezke eta drupalen bistaratu</w:t>
+        <w:t>S</w:t>
+      </w:r>
+      <w:r>
+        <w:t>QL</w:t>
+      </w:r>
+      <w:r>
+        <w:t xml:space="preserve"> kontsultak egin daitezke eta </w:t>
+      </w:r>
+      <w:proofErr w:type="spellStart"/>
+      <w:r>
+        <w:t>drupalen</w:t>
+      </w:r>
+      <w:proofErr w:type="spellEnd"/>
+      <w:r>
+        <w:t xml:space="preserve"> bistaratu</w:t>
+      </w:r>
+      <w:r>
+        <w:t>.</w:t>
       </w:r>
     </w:p>
     <w:p>
       <w:pPr>
-        <w:pStyle w:val="Prrafodelista"/>
-        <w:keepNext/>
-        <w:numPr>
-          <w:ilvl w:val="1"/>
-          <w:numId w:val="17"/>
-        </w:numPr>
-        <w:spacing w:line="240" w:lineRule="auto"/>
-        <w:jc w:val="both"/>
-      </w:pPr>
-      <w:r>
-        <w:t>ProWF IO-System probatu ideiak hartzeko.</w:t>
-      </w:r>
-    </w:p>
-    <w:p>
-      <w:pPr>
         <w:keepNext/>
         <w:spacing w:line="240" w:lineRule="auto"/>
+        <w:ind w:left="1080"/>
         <w:jc w:val="both"/>
       </w:pPr>
     </w:p>
@@ -779,13 +956,41 @@
         <w:jc w:val="both"/>
       </w:pPr>
       <w:r>
-        <w:t>Inferentzia motorra</w:t>
-      </w:r>
-      <w:r>
-        <w:t>k</w:t>
-      </w:r>
-      <w:r>
-        <w:t xml:space="preserve"> oraingoz ez da lehentasuna. Bukeran diagnostikoa egiteko erabil daiteke denbora badut.</w:t>
+        <w:t>Inferentzia motorrak oraingoz ez da</w:t>
+      </w:r>
+      <w:r>
+        <w:t>uka</w:t>
+      </w:r>
+      <w:r>
+        <w:t xml:space="preserve"> lehentasuna.</w:t>
+      </w:r>
+      <w:r>
+        <w:t xml:space="preserve"> Izan ere, </w:t>
+      </w:r>
+      <w:proofErr w:type="spellStart"/>
+      <w:r>
+        <w:t>Drupal</w:t>
+      </w:r>
+      <w:proofErr w:type="spellEnd"/>
+      <w:r>
+        <w:t xml:space="preserve"> webgunea eraikitzeko ez da beharrezkoa eta </w:t>
+      </w:r>
+      <w:proofErr w:type="spellStart"/>
+      <w:r>
+        <w:t>Xtend</w:t>
+      </w:r>
+      <w:proofErr w:type="spellEnd"/>
+      <w:r>
+        <w:t>-ekin lan asko egitea eskatuko luke.</w:t>
+      </w:r>
+      <w:r>
+        <w:t xml:space="preserve"> Buk</w:t>
+      </w:r>
+      <w:r>
+        <w:t>a</w:t>
+      </w:r>
+      <w:r>
+        <w:t>eran diagnostikoa egiteko erabil daiteke denbora badut.</w:t>
       </w:r>
     </w:p>
     <w:p>
@@ -807,13 +1012,44 @@
         <w:jc w:val="both"/>
       </w:pPr>
       <w:r>
-        <w:t>Datu-basearekin jarraitu eta bukatzen badut Drupalekin hasi.</w:t>
-      </w:r>
-      <w:r>
-        <w:t xml:space="preserve"> ProWF Drupal webgunea aztertu hasteko.</w:t>
-      </w:r>
-      <w:r>
-        <w:t xml:space="preserve"> Hurrengo bilera asteartean</w:t>
+        <w:t xml:space="preserve">Datu-basearekin jarraitu eta bukatzen badut </w:t>
+      </w:r>
+      <w:proofErr w:type="spellStart"/>
+      <w:r>
+        <w:t>Drupalekin</w:t>
+      </w:r>
+      <w:proofErr w:type="spellEnd"/>
+      <w:r>
+        <w:t xml:space="preserve"> hasi.</w:t>
+      </w:r>
+      <w:r>
+        <w:t xml:space="preserve"> </w:t>
+      </w:r>
+      <w:proofErr w:type="spellStart"/>
+      <w:r>
+        <w:t>ProWF</w:t>
+      </w:r>
+      <w:proofErr w:type="spellEnd"/>
+      <w:r>
+        <w:t xml:space="preserve"> </w:t>
+      </w:r>
+      <w:proofErr w:type="spellStart"/>
+      <w:r>
+        <w:t>Drupal</w:t>
+      </w:r>
+      <w:proofErr w:type="spellEnd"/>
+      <w:r>
+        <w:t xml:space="preserve"> webgunea </w:t>
+      </w:r>
+      <w:r>
+        <w:lastRenderedPageBreak/>
+        <w:t>aztertu hasteko.</w:t>
+      </w:r>
+      <w:r>
+        <w:t xml:space="preserve"> Hurrengo bilera </w:t>
+      </w:r>
+      <w:r>
+        <w:t>astelehenean</w:t>
       </w:r>
       <w:r>
         <w:t xml:space="preserve"> egingo dugu</w:t>
@@ -822,11 +1058,7 @@
         <w:t xml:space="preserve">, </w:t>
       </w:r>
       <w:r>
-        <w:t xml:space="preserve">osteguna jai delako eta </w:t>
-      </w:r>
-      <w:r>
-        <w:lastRenderedPageBreak/>
-        <w:t>osteguneko ordutegi bera dagoelako</w:t>
+        <w:t>osteguna jai delako eta osteguneko ordutegi bera dagoelako</w:t>
       </w:r>
       <w:r>
         <w:t>.</w:t>
@@ -892,11 +1124,24 @@
         <w:t>jarraitu</w:t>
       </w:r>
       <w:r>
-        <w:t>, Xtend erabiliz INSERT</w:t>
+        <w:t xml:space="preserve">, </w:t>
+      </w:r>
+      <w:proofErr w:type="spellStart"/>
+      <w:r>
+        <w:t>Xtend</w:t>
+      </w:r>
+      <w:proofErr w:type="spellEnd"/>
+      <w:r>
+        <w:t xml:space="preserve"> erabiliz </w:t>
+      </w:r>
+      <w:proofErr w:type="spellStart"/>
+      <w:r>
+        <w:t>INSERT</w:t>
       </w:r>
       <w:r>
         <w:t>ak</w:t>
       </w:r>
+      <w:proofErr w:type="spellEnd"/>
       <w:r>
         <w:t xml:space="preserve"> </w:t>
       </w:r>
@@ -904,7 +1149,15 @@
         <w:t>egiten.</w:t>
       </w:r>
       <w:r>
-        <w:t xml:space="preserve"> Denbora badut Drupalekin hasi.</w:t>
+        <w:t xml:space="preserve"> Denbora badut </w:t>
+      </w:r>
+      <w:proofErr w:type="spellStart"/>
+      <w:r>
+        <w:t>Drupalekin</w:t>
+      </w:r>
+      <w:proofErr w:type="spellEnd"/>
+      <w:r>
+        <w:t xml:space="preserve"> hasi.</w:t>
       </w:r>
     </w:p>
     <w:sectPr>
@@ -959,13 +1212,31 @@
       </w:rPr>
     </w:pPr>
     <w:bookmarkStart w:id="1" w:name="_Hlk62159192"/>
+    <w:proofErr w:type="spellStart"/>
     <w:r>
       <w:rPr>
         <w:rFonts w:ascii="Calibri" w:eastAsia="Times New Roman" w:hAnsi="Calibri" w:cs="Calibri"/>
         <w:lang w:val="en-US" w:eastAsia="en-US"/>
       </w:rPr>
-      <w:t>Bilerako Akta</w:t>
+      <w:t>Bilerako</w:t>
     </w:r>
+    <w:proofErr w:type="spellEnd"/>
+    <w:r>
+      <w:rPr>
+        <w:rFonts w:ascii="Calibri" w:eastAsia="Times New Roman" w:hAnsi="Calibri" w:cs="Calibri"/>
+        <w:lang w:val="en-US" w:eastAsia="en-US"/>
+      </w:rPr>
+      <w:t xml:space="preserve"> </w:t>
+    </w:r>
+    <w:proofErr w:type="spellStart"/>
+    <w:r>
+      <w:rPr>
+        <w:rFonts w:ascii="Calibri" w:eastAsia="Times New Roman" w:hAnsi="Calibri" w:cs="Calibri"/>
+        <w:lang w:val="en-US" w:eastAsia="en-US"/>
+      </w:rPr>
+      <w:t>Akta</w:t>
+    </w:r>
+    <w:proofErr w:type="spellEnd"/>
     <w:r>
       <w:rPr>
         <w:rFonts w:ascii="Calibri" w:eastAsia="Times New Roman" w:hAnsi="Calibri" w:cs="Calibri"/>
@@ -1329,8 +1600,16 @@
             <w:rPr>
               <w:rFonts w:ascii="Calibri" w:hAnsi="Calibri"/>
             </w:rPr>
-            <w:t>Proiektua: ProMeta</w:t>
+            <w:t xml:space="preserve">Proiektua: </w:t>
           </w:r>
+          <w:proofErr w:type="spellStart"/>
+          <w:r>
+            <w:rPr>
+              <w:rFonts w:ascii="Calibri" w:hAnsi="Calibri"/>
+            </w:rPr>
+            <w:t>ProMeta</w:t>
+          </w:r>
+          <w:proofErr w:type="spellEnd"/>
         </w:p>
         <w:p>
           <w:pPr>

</xml_diff>